<commit_message>
update + gestion auth
</commit_message>
<xml_diff>
--- a/MySQL_Workbench.docx
+++ b/MySQL_Workbench.docx
@@ -18,7 +18,6 @@
           <w:szCs w:val="26"/>
         </w:rPr>
       </w:pPr>
-      <w:proofErr w:type="spellStart"/>
       <w:r>
         <w:rPr>
           <w:rFonts w:ascii="Verdana" w:hAnsi="Verdana"/>
@@ -27,40 +26,7 @@
           <w:sz w:val="26"/>
           <w:szCs w:val="26"/>
         </w:rPr>
-        <w:t>Connection</w:t>
-      </w:r>
-      <w:proofErr w:type="spellEnd"/>
-      <w:r>
-        <w:rPr>
-          <w:rFonts w:ascii="Verdana" w:hAnsi="Verdana"/>
-          <w:b/>
-          <w:color w:val="C00000"/>
-          <w:sz w:val="26"/>
-          <w:szCs w:val="26"/>
-        </w:rPr>
-        <w:t xml:space="preserve"> in a </w:t>
-      </w:r>
-      <w:proofErr w:type="spellStart"/>
-      <w:r>
-        <w:rPr>
-          <w:rFonts w:ascii="Verdana" w:hAnsi="Verdana"/>
-          <w:b/>
-          <w:color w:val="C00000"/>
-          <w:sz w:val="26"/>
-          <w:szCs w:val="26"/>
-        </w:rPr>
-        <w:t>database</w:t>
-      </w:r>
-      <w:proofErr w:type="spellEnd"/>
-      <w:r>
-        <w:rPr>
-          <w:rFonts w:ascii="Verdana" w:hAnsi="Verdana"/>
-          <w:b/>
-          <w:color w:val="C00000"/>
-          <w:sz w:val="26"/>
-          <w:szCs w:val="26"/>
-        </w:rPr>
-        <w:t> :</w:t>
+        <w:t>Connection in a database :</w:t>
       </w:r>
     </w:p>
     <w:p>
@@ -85,7 +51,25 @@
           <w:szCs w:val="20"/>
           <w:lang w:val="en-US"/>
         </w:rPr>
-        <w:t xml:space="preserve">We can create more </w:t>
+        <w:t xml:space="preserve">We can create </w:t>
+      </w:r>
+      <w:r>
+        <w:rPr>
+          <w:rFonts w:ascii="Verdana" w:hAnsi="Verdana"/>
+          <w:sz w:val="20"/>
+          <w:szCs w:val="20"/>
+          <w:lang w:val="en-US"/>
+        </w:rPr>
+        <w:t>several</w:t>
+      </w:r>
+      <w:r>
+        <w:rPr>
+          <w:rFonts w:ascii="Verdana" w:hAnsi="Verdana"/>
+          <w:sz w:val="20"/>
+          <w:szCs w:val="20"/>
+          <w:lang w:val="en-US"/>
+        </w:rPr>
+        <w:t xml:space="preserve"> </w:t>
       </w:r>
       <w:r>
         <w:rPr>
@@ -123,47 +107,26 @@
           <w:szCs w:val="20"/>
           <w:lang w:val="en-US"/>
         </w:rPr>
-        <w:t xml:space="preserve"> but with the </w:t>
-      </w:r>
-      <w:r>
-        <w:rPr>
-          <w:rFonts w:ascii="Verdana" w:hAnsi="Verdana"/>
-          <w:b/>
-          <w:sz w:val="20"/>
-          <w:szCs w:val="20"/>
-          <w:lang w:val="en-US"/>
-        </w:rPr>
-        <w:t xml:space="preserve">different </w:t>
-      </w:r>
-      <w:proofErr w:type="gramStart"/>
-      <w:r>
-        <w:rPr>
-          <w:rFonts w:ascii="Verdana" w:hAnsi="Verdana"/>
-          <w:b/>
-          <w:sz w:val="20"/>
-          <w:szCs w:val="20"/>
-          <w:lang w:val="en-US"/>
-        </w:rPr>
-        <w:t>schema</w:t>
-      </w:r>
-      <w:r>
-        <w:rPr>
-          <w:rFonts w:ascii="Verdana" w:hAnsi="Verdana"/>
-          <w:sz w:val="20"/>
-          <w:szCs w:val="20"/>
-          <w:lang w:val="en-US"/>
-        </w:rPr>
-        <w:t xml:space="preserve"> ,</w:t>
-      </w:r>
-      <w:proofErr w:type="gramEnd"/>
-      <w:r>
-        <w:rPr>
-          <w:rFonts w:ascii="Verdana" w:hAnsi="Verdana"/>
-          <w:sz w:val="20"/>
-          <w:szCs w:val="20"/>
-          <w:lang w:val="en-US"/>
-        </w:rPr>
-        <w:t xml:space="preserve"> to access immediately in our schema  .</w:t>
+        <w:t xml:space="preserve"> but with </w:t>
+      </w:r>
+      <w:r>
+        <w:rPr>
+          <w:rFonts w:ascii="Verdana" w:hAnsi="Verdana"/>
+          <w:b/>
+          <w:sz w:val="20"/>
+          <w:szCs w:val="20"/>
+          <w:lang w:val="en-US"/>
+        </w:rPr>
+        <w:t>different schema</w:t>
+      </w:r>
+      <w:r>
+        <w:rPr>
+          <w:rFonts w:ascii="Verdana" w:hAnsi="Verdana"/>
+          <w:sz w:val="20"/>
+          <w:szCs w:val="20"/>
+          <w:lang w:val="en-US"/>
+        </w:rPr>
+        <w:t xml:space="preserve"> , to access immediately in our schema  .</w:t>
       </w:r>
     </w:p>
     <w:p>
@@ -236,27 +199,34 @@
           <w:szCs w:val="20"/>
           <w:lang w:val="en-US"/>
         </w:rPr>
-        <w:t xml:space="preserve">If we </w:t>
-      </w:r>
-      <w:proofErr w:type="gramStart"/>
-      <w:r>
-        <w:rPr>
-          <w:rFonts w:ascii="Verdana" w:hAnsi="Verdana"/>
-          <w:sz w:val="20"/>
-          <w:szCs w:val="20"/>
-          <w:lang w:val="en-US"/>
-        </w:rPr>
-        <w:t>execute  a</w:t>
-      </w:r>
-      <w:proofErr w:type="gramEnd"/>
-      <w:r>
-        <w:rPr>
-          <w:rFonts w:ascii="Verdana" w:hAnsi="Verdana"/>
-          <w:sz w:val="20"/>
-          <w:szCs w:val="20"/>
-          <w:lang w:val="en-US"/>
-        </w:rPr>
-        <w:t xml:space="preserve"> more of SQL statement together , it’ll generate a different result tab</w:t>
+        <w:t xml:space="preserve">If we execute  </w:t>
+      </w:r>
+      <w:r>
+        <w:rPr>
+          <w:rFonts w:ascii="Verdana" w:hAnsi="Verdana"/>
+          <w:sz w:val="20"/>
+          <w:szCs w:val="20"/>
+          <w:lang w:val="en-US"/>
+        </w:rPr>
+        <w:t>several</w:t>
+      </w:r>
+      <w:r>
+        <w:rPr>
+          <w:rFonts w:ascii="Verdana" w:hAnsi="Verdana"/>
+          <w:sz w:val="20"/>
+          <w:szCs w:val="20"/>
+          <w:lang w:val="en-US"/>
+        </w:rPr>
+        <w:t xml:space="preserve"> </w:t>
+      </w:r>
+      <w:r>
+        <w:rPr>
+          <w:rFonts w:ascii="Verdana" w:hAnsi="Verdana"/>
+          <w:sz w:val="20"/>
+          <w:szCs w:val="20"/>
+          <w:lang w:val="en-US"/>
+        </w:rPr>
+        <w:t xml:space="preserve"> SQL statement together , it’ll generate a different result tab</w:t>
       </w:r>
       <w:r>
         <w:rPr>
@@ -330,30 +300,16 @@
         </w:rPr>
         <w:t xml:space="preserve">It’s there where we save our </w:t>
       </w:r>
-      <w:proofErr w:type="spellStart"/>
-      <w:r>
-        <w:rPr>
-          <w:rFonts w:ascii="Verdana" w:hAnsi="Verdana"/>
-          <w:b/>
-          <w:sz w:val="20"/>
-          <w:szCs w:val="20"/>
-          <w:lang w:val="en-US"/>
-        </w:rPr>
-        <w:t>query</w:t>
-      </w:r>
-      <w:proofErr w:type="gramStart"/>
-      <w:r>
-        <w:rPr>
-          <w:rFonts w:ascii="Verdana" w:hAnsi="Verdana"/>
-          <w:b/>
-          <w:sz w:val="20"/>
-          <w:szCs w:val="20"/>
-          <w:lang w:val="en-US"/>
-        </w:rPr>
-        <w:t>,trigger</w:t>
-      </w:r>
-      <w:proofErr w:type="spellEnd"/>
-      <w:proofErr w:type="gramEnd"/>
+      <w:r>
+        <w:rPr>
+          <w:rFonts w:ascii="Verdana" w:hAnsi="Verdana"/>
+          <w:b/>
+          <w:sz w:val="20"/>
+          <w:szCs w:val="20"/>
+          <w:lang w:val="en-US"/>
+        </w:rPr>
+        <w:t>query,trigger</w:t>
+      </w:r>
       <w:r>
         <w:rPr>
           <w:rFonts w:ascii="Verdana" w:hAnsi="Verdana"/>
@@ -380,7 +336,6 @@
           <w:szCs w:val="26"/>
         </w:rPr>
       </w:pPr>
-      <w:proofErr w:type="spellStart"/>
       <w:r>
         <w:rPr>
           <w:rFonts w:ascii="Verdana" w:hAnsi="Verdana"/>
@@ -389,9 +344,8 @@
           <w:sz w:val="26"/>
           <w:szCs w:val="26"/>
         </w:rPr>
-        <w:t>Schema</w:t>
-      </w:r>
-      <w:proofErr w:type="spellEnd"/>
+        <w:t>Schema navigator</w:t>
+      </w:r>
       <w:r>
         <w:rPr>
           <w:rFonts w:ascii="Verdana" w:hAnsi="Verdana"/>
@@ -400,32 +354,8 @@
           <w:sz w:val="26"/>
           <w:szCs w:val="26"/>
         </w:rPr>
-        <w:t xml:space="preserve"> </w:t>
-      </w:r>
-      <w:proofErr w:type="spellStart"/>
-      <w:proofErr w:type="gramStart"/>
-      <w:r>
-        <w:rPr>
-          <w:rFonts w:ascii="Verdana" w:hAnsi="Verdana"/>
-          <w:b/>
-          <w:color w:val="C00000"/>
-          <w:sz w:val="26"/>
-          <w:szCs w:val="26"/>
-        </w:rPr>
-        <w:t>navigator</w:t>
-      </w:r>
-      <w:proofErr w:type="spellEnd"/>
-      <w:r>
-        <w:rPr>
-          <w:rFonts w:ascii="Verdana" w:hAnsi="Verdana"/>
-          <w:b/>
-          <w:color w:val="C00000"/>
-          <w:sz w:val="26"/>
-          <w:szCs w:val="26"/>
-        </w:rPr>
         <w:t xml:space="preserve"> .</w:t>
       </w:r>
-      <w:proofErr w:type="gramEnd"/>
     </w:p>
     <w:p>
       <w:pPr>
@@ -468,27 +398,7 @@
           <w:szCs w:val="20"/>
           <w:lang w:val="en-US"/>
         </w:rPr>
-        <w:t xml:space="preserve">: Pulls up to 1000 rows of table data from the live server into a Results </w:t>
-      </w:r>
-      <w:proofErr w:type="spellStart"/>
-      <w:r>
-        <w:rPr>
-          <w:rFonts w:ascii="Arial" w:hAnsi="Arial" w:cs="Arial"/>
-          <w:sz w:val="20"/>
-          <w:szCs w:val="20"/>
-          <w:lang w:val="en-US"/>
-        </w:rPr>
-        <w:t>tabsheet</w:t>
-      </w:r>
-      <w:proofErr w:type="spellEnd"/>
-      <w:r>
-        <w:rPr>
-          <w:rFonts w:ascii="Arial" w:hAnsi="Arial" w:cs="Arial"/>
-          <w:sz w:val="20"/>
-          <w:szCs w:val="20"/>
-          <w:lang w:val="en-US"/>
-        </w:rPr>
-        <w:t>, and enables editing. Data can be saved directly to the live server.</w:t>
+        <w:t>: Pulls up to 1000 rows of table data from the live server into a Results tabsheet, and enables editing. Data can be saved directly to the live server.</w:t>
       </w:r>
     </w:p>
     <w:p>
@@ -811,6 +721,15 @@
         </w:rPr>
         <w:t>: There are various submenus, each of which copies information to the clipboard:</w:t>
       </w:r>
+      <w:r>
+        <w:rPr>
+          <w:rFonts w:ascii="Arial" w:hAnsi="Arial" w:cs="Arial"/>
+          <w:sz w:val="20"/>
+          <w:szCs w:val="20"/>
+          <w:lang w:val="en-US"/>
+        </w:rPr>
+        <w:t xml:space="preserve">                                                                                                                             </w:t>
+      </w:r>
     </w:p>
     <w:p>
       <w:pPr>
@@ -910,36 +829,35 @@
           <w:szCs w:val="20"/>
           <w:lang w:val="en-US"/>
         </w:rPr>
-        <w:t xml:space="preserve"> a new model and generate its equivalent of </w:t>
-      </w:r>
-      <w:proofErr w:type="gramStart"/>
-      <w:r>
-        <w:rPr>
-          <w:rFonts w:ascii="Verdana" w:hAnsi="Verdana"/>
-          <w:sz w:val="20"/>
-          <w:szCs w:val="20"/>
-          <w:lang w:val="en-US"/>
-        </w:rPr>
-        <w:t xml:space="preserve">database </w:t>
-      </w:r>
-      <w:r>
-        <w:rPr>
-          <w:rFonts w:ascii="Verdana" w:hAnsi="Verdana"/>
-          <w:sz w:val="20"/>
-          <w:szCs w:val="20"/>
-          <w:lang w:val="en-US"/>
-        </w:rPr>
-        <w:t>;</w:t>
-      </w:r>
-      <w:proofErr w:type="gramEnd"/>
-      <w:r>
-        <w:rPr>
-          <w:rFonts w:ascii="Verdana" w:hAnsi="Verdana"/>
-          <w:sz w:val="20"/>
-          <w:szCs w:val="20"/>
-          <w:lang w:val="en-US"/>
-        </w:rPr>
-        <w:t xml:space="preserve"> by </w:t>
+        <w:t xml:space="preserve"> a new model and </w:t>
+      </w:r>
+      <w:r>
+        <w:rPr>
+          <w:rFonts w:ascii="Verdana" w:hAnsi="Verdana"/>
+          <w:sz w:val="20"/>
+          <w:szCs w:val="20"/>
+          <w:u w:val="single"/>
+          <w:lang w:val="en-US"/>
+        </w:rPr>
+        <w:t>generate its equivalent of database</w:t>
+      </w:r>
+      <w:r>
+        <w:rPr>
+          <w:rFonts w:ascii="Verdana" w:hAnsi="Verdana"/>
+          <w:sz w:val="20"/>
+          <w:szCs w:val="20"/>
+          <w:lang w:val="en-US"/>
+        </w:rPr>
+        <w:t xml:space="preserve"> </w:t>
+      </w:r>
+      <w:r>
+        <w:rPr>
+          <w:rFonts w:ascii="Verdana" w:hAnsi="Verdana"/>
+          <w:sz w:val="20"/>
+          <w:szCs w:val="20"/>
+          <w:lang w:val="en-US"/>
+        </w:rPr>
+        <w:t xml:space="preserve">; by </w:t>
       </w:r>
       <w:r>
         <w:rPr>
@@ -994,27 +912,7 @@
           <w:szCs w:val="20"/>
           <w:lang w:val="en-US"/>
         </w:rPr>
-        <w:t xml:space="preserve">We can generate a relationship model from an existing database </w:t>
-      </w:r>
-      <w:proofErr w:type="gramStart"/>
-      <w:r>
-        <w:rPr>
-          <w:rFonts w:ascii="Verdana" w:hAnsi="Verdana"/>
-          <w:sz w:val="20"/>
-          <w:szCs w:val="20"/>
-          <w:lang w:val="en-US"/>
-        </w:rPr>
-        <w:t>by :</w:t>
-      </w:r>
-      <w:proofErr w:type="gramEnd"/>
-      <w:r>
-        <w:rPr>
-          <w:rFonts w:ascii="Verdana" w:hAnsi="Verdana"/>
-          <w:sz w:val="20"/>
-          <w:szCs w:val="20"/>
-          <w:lang w:val="en-US"/>
-        </w:rPr>
-        <w:t xml:space="preserve"> </w:t>
+        <w:t xml:space="preserve">We can generate a relationship model from an existing database by : </w:t>
       </w:r>
       <w:r>
         <w:rPr>
@@ -1069,27 +967,7 @@
           <w:szCs w:val="20"/>
           <w:lang w:val="en-US"/>
         </w:rPr>
-        <w:t xml:space="preserve">To display a model in a correct </w:t>
-      </w:r>
-      <w:proofErr w:type="gramStart"/>
-      <w:r>
-        <w:rPr>
-          <w:rFonts w:ascii="Verdana" w:hAnsi="Verdana"/>
-          <w:sz w:val="20"/>
-          <w:szCs w:val="20"/>
-          <w:lang w:val="en-US"/>
-        </w:rPr>
-        <w:t>way ;</w:t>
-      </w:r>
-      <w:proofErr w:type="gramEnd"/>
-      <w:r>
-        <w:rPr>
-          <w:rFonts w:ascii="Verdana" w:hAnsi="Verdana"/>
-          <w:sz w:val="20"/>
-          <w:szCs w:val="20"/>
-          <w:lang w:val="en-US"/>
-        </w:rPr>
-        <w:t xml:space="preserve"> just click on : </w:t>
+        <w:t xml:space="preserve">To display a model in a correct way ; just click on : </w:t>
       </w:r>
       <w:r>
         <w:rPr>
@@ -1111,27 +989,15 @@
         </w:rPr>
         <w:sym w:font="Wingdings" w:char="F0E8"/>
       </w:r>
-      <w:proofErr w:type="spellStart"/>
-      <w:r>
-        <w:rPr>
-          <w:rFonts w:ascii="Verdana" w:hAnsi="Verdana"/>
-          <w:b/>
-          <w:sz w:val="20"/>
-          <w:szCs w:val="20"/>
-          <w:lang w:val="en-US"/>
-        </w:rPr>
-        <w:t>AutoLayout</w:t>
-      </w:r>
-      <w:proofErr w:type="spellEnd"/>
-      <w:r>
-        <w:rPr>
-          <w:rFonts w:ascii="Verdana" w:hAnsi="Verdana"/>
-          <w:b/>
-          <w:sz w:val="20"/>
-          <w:szCs w:val="20"/>
-          <w:lang w:val="en-US"/>
-        </w:rPr>
-        <w:t xml:space="preserve"> .</w:t>
+      <w:r>
+        <w:rPr>
+          <w:rFonts w:ascii="Verdana" w:hAnsi="Verdana"/>
+          <w:b/>
+          <w:sz w:val="20"/>
+          <w:szCs w:val="20"/>
+          <w:lang w:val="en-US"/>
+        </w:rPr>
+        <w:t>AutoLayout .</w:t>
       </w:r>
     </w:p>
     <w:p>
@@ -1166,18 +1032,7 @@
           <w:szCs w:val="20"/>
           <w:lang w:val="en-US"/>
         </w:rPr>
-        <w:t xml:space="preserve">Bird’s </w:t>
-      </w:r>
-      <w:proofErr w:type="gramStart"/>
-      <w:r>
-        <w:rPr>
-          <w:rFonts w:ascii="Verdana" w:hAnsi="Verdana"/>
-          <w:b/>
-          <w:sz w:val="20"/>
-          <w:szCs w:val="20"/>
-          <w:lang w:val="en-US"/>
-        </w:rPr>
-        <w:t>eye</w:t>
+        <w:t>Bird’s eye</w:t>
       </w:r>
       <w:r>
         <w:rPr>
@@ -1190,14 +1045,7 @@
         <w:rPr>
           <w:lang w:val="en-US"/>
         </w:rPr>
-        <w:t>,</w:t>
-      </w:r>
-      <w:proofErr w:type="gramEnd"/>
-      <w:r>
-        <w:rPr>
-          <w:lang w:val="en-US"/>
-        </w:rPr>
-        <w:t xml:space="preserve"> we can drag the view of the diagram as we want ;</w:t>
+        <w:t>, we can drag the view of the diagram as we want ;</w:t>
       </w:r>
       <w:r>
         <w:rPr>
@@ -1305,19 +1153,8 @@
           <w:szCs w:val="20"/>
           <w:lang w:val="en-US"/>
         </w:rPr>
-        <w:t xml:space="preserve"> of the tables directly via the </w:t>
-      </w:r>
-      <w:proofErr w:type="gramStart"/>
-      <w:r>
-        <w:rPr>
-          <w:rFonts w:ascii="Verdana" w:hAnsi="Verdana"/>
-          <w:sz w:val="20"/>
-          <w:szCs w:val="20"/>
-          <w:lang w:val="en-US"/>
-        </w:rPr>
-        <w:t>interface .</w:t>
-      </w:r>
-      <w:proofErr w:type="gramEnd"/>
+        <w:t xml:space="preserve"> of the tables directly via the interface .</w:t>
+      </w:r>
     </w:p>
     <w:p>
       <w:pPr>
@@ -1336,7 +1173,6 @@
           <w:lang w:val="en-US"/>
         </w:rPr>
       </w:pPr>
-      <w:proofErr w:type="spellStart"/>
       <w:r>
         <w:rPr>
           <w:rFonts w:ascii="Verdana" w:hAnsi="Verdana"/>
@@ -1357,33 +1193,8 @@
           <w:szCs w:val="26"/>
           <w:lang w:val="en-US"/>
         </w:rPr>
-        <w:t>ynchronise</w:t>
-      </w:r>
-      <w:proofErr w:type="spellEnd"/>
-      <w:r>
-        <w:rPr>
-          <w:rFonts w:ascii="Verdana" w:hAnsi="Verdana"/>
-          <w:b/>
-          <w:color w:val="C00000"/>
-          <w:sz w:val="26"/>
-          <w:szCs w:val="26"/>
-          <w:lang w:val="en-US"/>
-        </w:rPr>
-        <w:t xml:space="preserve"> the model with the </w:t>
-      </w:r>
-      <w:proofErr w:type="gramStart"/>
-      <w:r>
-        <w:rPr>
-          <w:rFonts w:ascii="Verdana" w:hAnsi="Verdana"/>
-          <w:b/>
-          <w:color w:val="C00000"/>
-          <w:sz w:val="26"/>
-          <w:szCs w:val="26"/>
-          <w:lang w:val="en-US"/>
-        </w:rPr>
-        <w:t>database .</w:t>
-      </w:r>
-      <w:proofErr w:type="gramEnd"/>
+        <w:t>ynchronise the model with the database .</w:t>
+      </w:r>
     </w:p>
     <w:p>
       <w:pPr>
@@ -1407,27 +1218,47 @@
           <w:szCs w:val="20"/>
           <w:lang w:val="en-US"/>
         </w:rPr>
-        <w:t xml:space="preserve">Because our model is reverse engineering from an existing </w:t>
-      </w:r>
-      <w:proofErr w:type="gramStart"/>
-      <w:r>
-        <w:rPr>
-          <w:rFonts w:ascii="Verdana" w:hAnsi="Verdana"/>
-          <w:sz w:val="20"/>
-          <w:szCs w:val="20"/>
-          <w:lang w:val="en-US"/>
-        </w:rPr>
-        <w:t>database ,</w:t>
-      </w:r>
-      <w:proofErr w:type="gramEnd"/>
-      <w:r>
-        <w:rPr>
-          <w:rFonts w:ascii="Verdana" w:hAnsi="Verdana"/>
-          <w:sz w:val="20"/>
-          <w:szCs w:val="20"/>
-          <w:lang w:val="en-US"/>
-        </w:rPr>
-        <w:t xml:space="preserve"> we can synchronize of the database to make our changes in the model applied in the database  .</w:t>
+        <w:t>Because our model is reverse engineering from an existing database , we can synchronize of the database to make our changes in the model applied in the database  .</w:t>
+      </w:r>
+      <w:r>
+        <w:rPr>
+          <w:rFonts w:ascii="Verdana" w:hAnsi="Verdana"/>
+          <w:sz w:val="20"/>
+          <w:szCs w:val="20"/>
+          <w:lang w:val="en-US"/>
+        </w:rPr>
+        <w:br/>
+        <w:t xml:space="preserve">        </w:t>
+      </w:r>
+      <w:r>
+        <w:rPr>
+          <w:rFonts w:ascii="Verdana" w:hAnsi="Verdana"/>
+          <w:b/>
+          <w:sz w:val="20"/>
+          <w:szCs w:val="20"/>
+          <w:lang w:val="en-US"/>
+        </w:rPr>
+        <w:t>Database</w:t>
+      </w:r>
+      <w:r>
+        <w:rPr>
+          <w:rFonts w:ascii="Verdana" w:hAnsi="Verdana"/>
+          <w:b/>
+          <w:sz w:val="20"/>
+          <w:szCs w:val="20"/>
+          <w:lang w:val="en-US"/>
+        </w:rPr>
+        <w:sym w:font="Wingdings" w:char="F0E8"/>
+      </w:r>
+      <w:r>
+        <w:rPr>
+          <w:rFonts w:ascii="Verdana" w:hAnsi="Verdana"/>
+          <w:b/>
+          <w:sz w:val="20"/>
+          <w:szCs w:val="20"/>
+          <w:lang w:val="en-US"/>
+        </w:rPr>
+        <w:t>Synchronise model.</w:t>
       </w:r>
     </w:p>
     <w:p>
@@ -1467,7 +1298,6 @@
           <w:szCs w:val="26"/>
           <w:lang w:val="en-US"/>
         </w:rPr>
-        <w:lastRenderedPageBreak/>
         <w:t xml:space="preserve">Forward engineering </w:t>
       </w:r>
     </w:p>
@@ -1523,20 +1353,8 @@
           <w:szCs w:val="20"/>
           <w:lang w:val="en-US"/>
         </w:rPr>
-        <w:t xml:space="preserve">Forward </w:t>
-      </w:r>
-      <w:proofErr w:type="gramStart"/>
-      <w:r>
-        <w:rPr>
-          <w:rFonts w:ascii="Verdana" w:hAnsi="Verdana"/>
-          <w:b/>
-          <w:sz w:val="20"/>
-          <w:szCs w:val="20"/>
-          <w:lang w:val="en-US"/>
-        </w:rPr>
-        <w:t>engineering .</w:t>
-      </w:r>
-      <w:proofErr w:type="gramEnd"/>
+        <w:t>Forward engineering .</w:t>
+      </w:r>
     </w:p>
     <w:p>
       <w:pPr>
@@ -1560,16 +1378,25 @@
           <w:szCs w:val="20"/>
           <w:lang w:val="en-US"/>
         </w:rPr>
-        <w:t>We can edit our existing mod</w:t>
-      </w:r>
-      <w:r>
-        <w:rPr>
-          <w:rFonts w:ascii="Verdana" w:hAnsi="Verdana"/>
-          <w:sz w:val="20"/>
-          <w:szCs w:val="20"/>
-          <w:lang w:val="en-US"/>
-        </w:rPr>
-        <w:t>el and generate the</w:t>
+        <w:t xml:space="preserve">We can edit our existing </w:t>
+      </w:r>
+      <w:r>
+        <w:rPr>
+          <w:rFonts w:ascii="Verdana" w:hAnsi="Verdana"/>
+          <w:sz w:val="20"/>
+          <w:szCs w:val="20"/>
+          <w:lang w:val="en-US"/>
+        </w:rPr>
+        <w:t>diagram</w:t>
+      </w:r>
+      <w:r>
+        <w:rPr>
+          <w:rFonts w:ascii="Verdana" w:hAnsi="Verdana"/>
+          <w:sz w:val="20"/>
+          <w:szCs w:val="20"/>
+          <w:lang w:val="en-US"/>
+        </w:rPr>
+        <w:t xml:space="preserve"> and generate the</w:t>
       </w:r>
       <w:r>
         <w:rPr>
@@ -1587,19 +1414,8 @@
           <w:szCs w:val="20"/>
           <w:lang w:val="en-US"/>
         </w:rPr>
-        <w:t xml:space="preserve">separate of our existing by the same </w:t>
-      </w:r>
-      <w:proofErr w:type="gramStart"/>
-      <w:r>
-        <w:rPr>
-          <w:rFonts w:ascii="Verdana" w:hAnsi="Verdana"/>
-          <w:sz w:val="20"/>
-          <w:szCs w:val="20"/>
-          <w:lang w:val="en-US"/>
-        </w:rPr>
-        <w:t>way .</w:t>
-      </w:r>
-      <w:proofErr w:type="gramEnd"/>
+        <w:t>separate of our existing by the same way .</w:t>
+      </w:r>
     </w:p>
     <w:p>
       <w:pPr>
@@ -1623,47 +1439,7 @@
           <w:szCs w:val="20"/>
           <w:lang w:val="en-US"/>
         </w:rPr>
-        <w:t xml:space="preserve">For database with many </w:t>
-      </w:r>
-      <w:proofErr w:type="gramStart"/>
-      <w:r>
-        <w:rPr>
-          <w:rFonts w:ascii="Verdana" w:hAnsi="Verdana"/>
-          <w:sz w:val="20"/>
-          <w:szCs w:val="20"/>
-          <w:lang w:val="en-US"/>
-        </w:rPr>
-        <w:t>tables ,</w:t>
-      </w:r>
-      <w:proofErr w:type="gramEnd"/>
-      <w:r>
-        <w:rPr>
-          <w:rFonts w:ascii="Verdana" w:hAnsi="Verdana"/>
-          <w:sz w:val="20"/>
-          <w:szCs w:val="20"/>
-          <w:lang w:val="en-US"/>
-        </w:rPr>
-        <w:t xml:space="preserve"> we might create several diagrams each one showing only a subset of objects in the database. ; </w:t>
-      </w:r>
-      <w:proofErr w:type="gramStart"/>
-      <w:r>
-        <w:rPr>
-          <w:rFonts w:ascii="Verdana" w:hAnsi="Verdana"/>
-          <w:sz w:val="20"/>
-          <w:szCs w:val="20"/>
-          <w:lang w:val="en-US"/>
-        </w:rPr>
-        <w:t>this</w:t>
-      </w:r>
-      <w:proofErr w:type="gramEnd"/>
-      <w:r>
-        <w:rPr>
-          <w:rFonts w:ascii="Verdana" w:hAnsi="Verdana"/>
-          <w:sz w:val="20"/>
-          <w:szCs w:val="20"/>
-          <w:lang w:val="en-US"/>
-        </w:rPr>
-        <w:t xml:space="preserve"> kind of diagrams called “software article” , it represent a specific part of the database ; </w:t>
+        <w:t xml:space="preserve">For database with many tables , we might create several diagrams each one showing only a subset of objects in the database. ; this kind of diagrams called “software article” , it represent a specific part of the database ; </w:t>
       </w:r>
       <w:r>
         <w:rPr>
@@ -1714,9 +1490,8 @@
           <w:szCs w:val="20"/>
           <w:lang w:val="en-US"/>
         </w:rPr>
-        <w:t xml:space="preserve"> (</w:t>
-      </w:r>
-      <w:proofErr w:type="gramStart"/>
+        <w:t xml:space="preserve"> (which represent only : address linkend to city (*-1) , then city linked to country (*-1) , and address linked to the customer (1-*) .</w:t>
+      </w:r>
       <w:r>
         <w:rPr>
           <w:rFonts w:ascii="Verdana" w:hAnsi="Verdana"/>
@@ -1726,9 +1501,8 @@
           <w:szCs w:val="20"/>
           <w:lang w:val="en-US"/>
         </w:rPr>
-        <w:t>which</w:t>
-      </w:r>
-      <w:proofErr w:type="gramEnd"/>
+        <w:t xml:space="preserve"> </w:t>
+      </w:r>
       <w:r>
         <w:rPr>
           <w:rFonts w:ascii="Verdana" w:hAnsi="Verdana"/>
@@ -1738,52 +1512,6 @@
           <w:szCs w:val="20"/>
           <w:lang w:val="en-US"/>
         </w:rPr>
-        <w:t xml:space="preserve"> represent only : address </w:t>
-      </w:r>
-      <w:proofErr w:type="spellStart"/>
-      <w:r>
-        <w:rPr>
-          <w:rFonts w:ascii="Verdana" w:hAnsi="Verdana"/>
-          <w:i/>
-          <w:color w:val="365F91" w:themeColor="accent1" w:themeShade="BF"/>
-          <w:sz w:val="20"/>
-          <w:szCs w:val="20"/>
-          <w:lang w:val="en-US"/>
-        </w:rPr>
-        <w:t>linkend</w:t>
-      </w:r>
-      <w:proofErr w:type="spellEnd"/>
-      <w:r>
-        <w:rPr>
-          <w:rFonts w:ascii="Verdana" w:hAnsi="Verdana"/>
-          <w:i/>
-          <w:color w:val="365F91" w:themeColor="accent1" w:themeShade="BF"/>
-          <w:sz w:val="20"/>
-          <w:szCs w:val="20"/>
-          <w:lang w:val="en-US"/>
-        </w:rPr>
-        <w:t xml:space="preserve"> to city (*-1) , then city linked to country (*-1) , and address linked to the customer (1-*) .</w:t>
-      </w:r>
-      <w:r>
-        <w:rPr>
-          <w:rFonts w:ascii="Verdana" w:hAnsi="Verdana"/>
-          <w:i/>
-          <w:color w:val="365F91" w:themeColor="accent1" w:themeShade="BF"/>
-          <w:sz w:val="20"/>
-          <w:szCs w:val="20"/>
-          <w:lang w:val="en-US"/>
-        </w:rPr>
-        <w:t xml:space="preserve"> </w:t>
-      </w:r>
-      <w:r>
-        <w:rPr>
-          <w:rFonts w:ascii="Verdana" w:hAnsi="Verdana"/>
-          <w:i/>
-          <w:color w:val="365F91" w:themeColor="accent1" w:themeShade="BF"/>
-          <w:sz w:val="20"/>
-          <w:szCs w:val="20"/>
-          <w:lang w:val="en-US"/>
-        </w:rPr>
         <w:br/>
       </w:r>
       <w:r>
@@ -1793,27 +1521,7 @@
           <w:szCs w:val="20"/>
           <w:lang w:val="en-US"/>
         </w:rPr>
-        <w:t xml:space="preserve">Having create the </w:t>
-      </w:r>
-      <w:proofErr w:type="gramStart"/>
-      <w:r>
-        <w:rPr>
-          <w:rFonts w:ascii="Verdana" w:hAnsi="Verdana"/>
-          <w:sz w:val="20"/>
-          <w:szCs w:val="20"/>
-          <w:lang w:val="en-US"/>
-        </w:rPr>
-        <w:t>diagram ,</w:t>
-      </w:r>
-      <w:proofErr w:type="gramEnd"/>
-      <w:r>
-        <w:rPr>
-          <w:rFonts w:ascii="Verdana" w:hAnsi="Verdana"/>
-          <w:sz w:val="20"/>
-          <w:szCs w:val="20"/>
-          <w:lang w:val="en-US"/>
-        </w:rPr>
-        <w:t xml:space="preserve"> we can rename it to reflect its content .</w:t>
+        <w:t>Having create the diagram , we can rename it to reflect its content .</w:t>
       </w:r>
     </w:p>
     <w:p>
@@ -1838,27 +1546,7 @@
           <w:szCs w:val="20"/>
           <w:lang w:val="en-US"/>
         </w:rPr>
-        <w:t xml:space="preserve">Once you’ve created the </w:t>
-      </w:r>
-      <w:proofErr w:type="gramStart"/>
-      <w:r>
-        <w:rPr>
-          <w:rFonts w:ascii="Verdana" w:hAnsi="Verdana"/>
-          <w:sz w:val="20"/>
-          <w:szCs w:val="20"/>
-          <w:lang w:val="en-US"/>
-        </w:rPr>
-        <w:t>model ,</w:t>
-      </w:r>
-      <w:proofErr w:type="gramEnd"/>
-      <w:r>
-        <w:rPr>
-          <w:rFonts w:ascii="Verdana" w:hAnsi="Verdana"/>
-          <w:sz w:val="20"/>
-          <w:szCs w:val="20"/>
-          <w:lang w:val="en-US"/>
-        </w:rPr>
-        <w:t xml:space="preserve"> you can save it as an MWB file which you can share with others .</w:t>
+        <w:t>Once you’ve created the model , you can save it as an MWB file which you can share with others .</w:t>
       </w:r>
     </w:p>
     <w:p>
@@ -1883,19 +1571,8 @@
           <w:szCs w:val="20"/>
           <w:lang w:val="en-US"/>
         </w:rPr>
-        <w:t xml:space="preserve">Saving as MWB file also make it appear in the home top as a stored </w:t>
-      </w:r>
-      <w:proofErr w:type="gramStart"/>
-      <w:r>
-        <w:rPr>
-          <w:rFonts w:ascii="Verdana" w:hAnsi="Verdana"/>
-          <w:sz w:val="20"/>
-          <w:szCs w:val="20"/>
-          <w:lang w:val="en-US"/>
-        </w:rPr>
-        <w:t>model .</w:t>
-      </w:r>
-      <w:proofErr w:type="gramEnd"/>
+        <w:t>Saving as MWB file also make it appear in the home top as a stored model .</w:t>
+      </w:r>
     </w:p>
     <w:p>
       <w:pPr>
@@ -1919,27 +1596,7 @@
           <w:szCs w:val="20"/>
           <w:lang w:val="en-US"/>
         </w:rPr>
-        <w:t xml:space="preserve">Because reverse engineering is so </w:t>
-      </w:r>
-      <w:proofErr w:type="gramStart"/>
-      <w:r>
-        <w:rPr>
-          <w:rFonts w:ascii="Verdana" w:hAnsi="Verdana"/>
-          <w:sz w:val="20"/>
-          <w:szCs w:val="20"/>
-          <w:lang w:val="en-US"/>
-        </w:rPr>
-        <w:t>common ,</w:t>
-      </w:r>
-      <w:proofErr w:type="gramEnd"/>
-      <w:r>
-        <w:rPr>
-          <w:rFonts w:ascii="Verdana" w:hAnsi="Verdana"/>
-          <w:sz w:val="20"/>
-          <w:szCs w:val="20"/>
-          <w:lang w:val="en-US"/>
-        </w:rPr>
-        <w:t xml:space="preserve"> there’s a shortcut to do it straight from the home screen .</w:t>
+        <w:t>Because reverse engineering is so common , there’s a shortcut to do it straight from the home screen .</w:t>
       </w:r>
     </w:p>
     <w:p>
@@ -1982,31 +1639,7 @@
           <w:szCs w:val="20"/>
           <w:lang w:val="en-US"/>
         </w:rPr>
-        <w:t xml:space="preserve">The best way is to layout the diagrams with layers and </w:t>
-      </w:r>
-      <w:proofErr w:type="gramStart"/>
-      <w:r>
-        <w:rPr>
-          <w:rFonts w:ascii="Verdana" w:hAnsi="Verdana"/>
-          <w:b/>
-          <w:color w:val="C00000"/>
-          <w:sz w:val="20"/>
-          <w:szCs w:val="20"/>
-          <w:lang w:val="en-US"/>
-        </w:rPr>
-        <w:t>colors ;</w:t>
-      </w:r>
-      <w:proofErr w:type="gramEnd"/>
-      <w:r>
-        <w:rPr>
-          <w:rFonts w:ascii="Verdana" w:hAnsi="Verdana"/>
-          <w:b/>
-          <w:color w:val="C00000"/>
-          <w:sz w:val="20"/>
-          <w:szCs w:val="20"/>
-          <w:lang w:val="en-US"/>
-        </w:rPr>
-        <w:t xml:space="preserve"> to make it easier to use</w:t>
+        <w:t>The best way is to layout the diagrams with layers and colors ; to make it easier to use</w:t>
       </w:r>
       <w:r>
         <w:rPr>
@@ -3697,6 +3330,7 @@
   <w:style w:type="character" w:default="1" w:styleId="Policepardfaut">
     <w:name w:val="Default Paragraph Font"/>
     <w:uiPriority w:val="1"/>
+    <w:semiHidden/>
     <w:unhideWhenUsed/>
   </w:style>
   <w:style w:type="table" w:default="1" w:styleId="TableauNormal">

</xml_diff>